<commit_message>
added patricks paper, updated lookmais, updated team page, updated footer, updated prez page.
</commit_message>
<xml_diff>
--- a/presentations/Lab_1/LAB_1_CORSICA_LOOKMAI.docx
+++ b/presentations/Lab_1/LAB_1_CORSICA_LOOKMAI.docx
@@ -1081,6 +1081,17 @@
         </w:rPr>
         <w:tab/>
         <w:t xml:space="preserve">CORSICA is being developed as a solution to the course overflow problem within the CS Department at ODU. The problem was brought to attention by Dr. Irwin Levinstein, the department’s associate professor and the classes scheduler. The current wait-list system shows potential for an online wait-list system, but it underperforms in term of handling the enrollment process. With the current process, once a seat becomes available to enroll, it does not obey the wait-list rule and allows any student to register his/herself into the class. This leads to the problem of miscommunication between students and faculty and proves that the current process is not efficient to handle the school’s class capacity issue. As a solution to this problem, CORSICA centralizes the enrollment and notification services as well as provides the wait-list’s visibility for any users.</w:t>
+      </w:r>
+    </w:p>
+    <w:p>
+      <w:pPr>
+        <w:spacing w:lineRule="auto" w:line="480"/>
+        <w:contextualSpacing w:val="0"/>
+      </w:pPr>
+      <w:r>
+        <w:rPr>
+          <w:rtl w:val="0"/>
+        </w:rPr>
       </w:r>
     </w:p>
     <w:p>

</xml_diff>